<commit_message>
Updates scan acquisition guide
</commit_message>
<xml_diff>
--- a/01_Basics/06_Scan_Acquisition.docx
+++ b/01_Basics/06_Scan_Acquisition.docx
@@ -33,7 +33,7 @@
           <w:rFonts w:asciiTheme="minorHAnsi" w:hAnsiTheme="minorHAnsi"/>
           <w:b/>
           <w:bCs/>
-          <w:color w:val="000000" w:themeColor="text1"/>
+          <w:color w:val="C00000"/>
           <w:sz w:val="20"/>
           <w:szCs w:val="20"/>
         </w:rPr>
@@ -43,13 +43,16 @@
           <w:rFonts w:asciiTheme="minorHAnsi" w:hAnsiTheme="minorHAnsi"/>
           <w:b/>
           <w:bCs/>
-          <w:color w:val="000000" w:themeColor="text1"/>
-          <w:sz w:val="20"/>
-          <w:szCs w:val="20"/>
-        </w:rPr>
-        <w:t xml:space="preserve">Pre-scan </w:t>
-      </w:r>
-      <w:r>
+          <w:color w:val="C00000"/>
+          <w:sz w:val="20"/>
+          <w:szCs w:val="20"/>
+        </w:rPr>
+        <w:t>The following is a general guide for what to do if you are responsible for overseeing the actual MRI scan process. This may or may not be a common occurrence for you. You should consult your PI and/or study documentation for any study-specific scan requirements or needs.</w:t>
+      </w:r>
+    </w:p>
+    <w:p>
+      <w:pPr>
+        <w:pStyle w:val="Heading1"/>
         <w:rPr>
           <w:rFonts w:asciiTheme="minorHAnsi" w:hAnsiTheme="minorHAnsi"/>
           <w:b/>
@@ -58,729 +61,8 @@
           <w:sz w:val="20"/>
           <w:szCs w:val="20"/>
         </w:rPr>
-        <w:t>Setup</w:t>
-      </w:r>
-    </w:p>
-    <w:p>
-      <w:pPr>
-        <w:pStyle w:val="ListParagraph"/>
-        <w:numPr>
-          <w:ilvl w:val="0"/>
-          <w:numId w:val="2"/>
-        </w:numPr>
-        <w:rPr>
-          <w:rFonts w:cs="Calibri"/>
-          <w:color w:val="000000" w:themeColor="text1"/>
-          <w:sz w:val="20"/>
-          <w:szCs w:val="20"/>
-        </w:rPr>
-      </w:pPr>
-      <w:r>
-        <w:rPr>
-          <w:rFonts w:cs="Calibri"/>
-          <w:color w:val="000000" w:themeColor="text1"/>
-          <w:sz w:val="20"/>
-          <w:szCs w:val="20"/>
-        </w:rPr>
-        <w:t xml:space="preserve">Obtain </w:t>
-      </w:r>
-      <w:r>
-        <w:rPr>
-          <w:rFonts w:cs="Calibri"/>
-          <w:color w:val="000000" w:themeColor="text1"/>
-          <w:sz w:val="20"/>
-          <w:szCs w:val="20"/>
-        </w:rPr>
-        <w:t>Participant</w:t>
-      </w:r>
-      <w:r>
-        <w:rPr>
-          <w:rFonts w:cs="Calibri"/>
-          <w:color w:val="000000" w:themeColor="text1"/>
-          <w:sz w:val="20"/>
-          <w:szCs w:val="20"/>
-        </w:rPr>
-        <w:t xml:space="preserve"> </w:t>
-      </w:r>
-      <w:r>
-        <w:rPr>
-          <w:rFonts w:cs="Calibri"/>
-          <w:color w:val="000000" w:themeColor="text1"/>
-          <w:sz w:val="20"/>
-          <w:szCs w:val="20"/>
-        </w:rPr>
-        <w:t>ID</w:t>
-      </w:r>
-    </w:p>
-    <w:p>
-      <w:pPr>
-        <w:pStyle w:val="ListParagraph"/>
-        <w:numPr>
-          <w:ilvl w:val="1"/>
-          <w:numId w:val="2"/>
-        </w:numPr>
-        <w:rPr>
-          <w:rFonts w:cs="Calibri"/>
-          <w:color w:val="000000" w:themeColor="text1"/>
-          <w:sz w:val="20"/>
-          <w:szCs w:val="20"/>
-        </w:rPr>
-      </w:pPr>
-      <w:r>
-        <w:rPr>
-          <w:rFonts w:cs="Calibri"/>
-          <w:color w:val="000000" w:themeColor="text1"/>
-          <w:sz w:val="20"/>
-          <w:szCs w:val="20"/>
-        </w:rPr>
-        <w:t>Study coordinator or PI should have this information</w:t>
-      </w:r>
-    </w:p>
-    <w:p>
-      <w:pPr>
-        <w:pStyle w:val="ListParagraph"/>
-        <w:numPr>
-          <w:ilvl w:val="0"/>
-          <w:numId w:val="2"/>
-        </w:numPr>
-        <w:rPr>
-          <w:rFonts w:cs="Calibri"/>
-          <w:color w:val="000000" w:themeColor="text1"/>
-          <w:sz w:val="20"/>
-          <w:szCs w:val="20"/>
-        </w:rPr>
-      </w:pPr>
-      <w:r>
-        <w:rPr>
-          <w:rFonts w:cs="Calibri"/>
-          <w:color w:val="000000" w:themeColor="text1"/>
-          <w:sz w:val="20"/>
-          <w:szCs w:val="20"/>
-        </w:rPr>
-        <w:t xml:space="preserve">Greet and Prep </w:t>
-      </w:r>
-      <w:r>
-        <w:rPr>
-          <w:rFonts w:cs="Calibri"/>
-          <w:color w:val="000000" w:themeColor="text1"/>
-          <w:sz w:val="20"/>
-          <w:szCs w:val="20"/>
-        </w:rPr>
-        <w:t>Participant</w:t>
-      </w:r>
-    </w:p>
-    <w:p>
-      <w:pPr>
-        <w:pStyle w:val="ListParagraph"/>
-        <w:numPr>
-          <w:ilvl w:val="1"/>
-          <w:numId w:val="2"/>
-        </w:numPr>
-        <w:rPr>
-          <w:rFonts w:cs="Calibri"/>
-          <w:color w:val="000000" w:themeColor="text1"/>
-          <w:sz w:val="20"/>
-          <w:szCs w:val="20"/>
-        </w:rPr>
-      </w:pPr>
-      <w:r>
-        <w:rPr>
-          <w:rFonts w:cs="Calibri"/>
-          <w:color w:val="000000" w:themeColor="text1"/>
-          <w:sz w:val="20"/>
-          <w:szCs w:val="20"/>
-        </w:rPr>
-        <w:t xml:space="preserve">Greet the </w:t>
-      </w:r>
-      <w:r>
-        <w:rPr>
-          <w:rFonts w:cs="Calibri"/>
-          <w:color w:val="000000" w:themeColor="text1"/>
-          <w:sz w:val="20"/>
-          <w:szCs w:val="20"/>
-        </w:rPr>
-        <w:t>participant</w:t>
-      </w:r>
-      <w:r>
-        <w:rPr>
-          <w:rFonts w:cs="Calibri"/>
-          <w:color w:val="000000" w:themeColor="text1"/>
-          <w:sz w:val="20"/>
-          <w:szCs w:val="20"/>
-        </w:rPr>
-        <w:t>, escort them to the room next to the scanner room, and briefly describe the scanning procedure</w:t>
-      </w:r>
-    </w:p>
-    <w:p>
-      <w:pPr>
-        <w:pStyle w:val="ListParagraph"/>
-        <w:numPr>
-          <w:ilvl w:val="2"/>
-          <w:numId w:val="2"/>
-        </w:numPr>
-        <w:rPr>
-          <w:rFonts w:cs="Calibri"/>
-          <w:color w:val="000000" w:themeColor="text1"/>
-          <w:sz w:val="20"/>
-          <w:szCs w:val="20"/>
-        </w:rPr>
-      </w:pPr>
-      <w:r>
-        <w:rPr>
-          <w:rFonts w:cs="Calibri"/>
-          <w:color w:val="000000" w:themeColor="text1"/>
-          <w:sz w:val="20"/>
-          <w:szCs w:val="20"/>
-        </w:rPr>
-        <w:t>Have they had an MRI before? Do they have a history of claustrophobia?</w:t>
-      </w:r>
-    </w:p>
-    <w:p>
-      <w:pPr>
-        <w:pStyle w:val="ListParagraph"/>
-        <w:numPr>
-          <w:ilvl w:val="3"/>
-          <w:numId w:val="2"/>
-        </w:numPr>
-        <w:rPr>
-          <w:rFonts w:cs="Calibri"/>
-          <w:color w:val="000000" w:themeColor="text1"/>
-          <w:sz w:val="20"/>
-          <w:szCs w:val="20"/>
-        </w:rPr>
-      </w:pPr>
-      <w:r>
-        <w:rPr>
-          <w:rFonts w:cs="Calibri"/>
-          <w:color w:val="000000" w:themeColor="text1"/>
-          <w:sz w:val="20"/>
-          <w:szCs w:val="20"/>
-        </w:rPr>
-        <w:t>It helps to get a general idea of the level of comfort before the scan so that you can provide support as needed</w:t>
-      </w:r>
-    </w:p>
-    <w:p>
-      <w:pPr>
-        <w:pStyle w:val="ListParagraph"/>
-        <w:numPr>
-          <w:ilvl w:val="2"/>
-          <w:numId w:val="2"/>
-        </w:numPr>
-        <w:rPr>
-          <w:rFonts w:cs="Calibri"/>
-          <w:color w:val="000000" w:themeColor="text1"/>
-          <w:sz w:val="20"/>
-          <w:szCs w:val="20"/>
-        </w:rPr>
-      </w:pPr>
-      <w:r>
-        <w:rPr>
-          <w:rFonts w:cs="Calibri"/>
-          <w:color w:val="000000" w:themeColor="text1"/>
-          <w:sz w:val="20"/>
-          <w:szCs w:val="20"/>
-        </w:rPr>
-        <w:t xml:space="preserve">Let them know </w:t>
-      </w:r>
-      <w:r>
-        <w:rPr>
-          <w:rFonts w:cs="Calibri"/>
-          <w:color w:val="000000" w:themeColor="text1"/>
-          <w:sz w:val="20"/>
-          <w:szCs w:val="20"/>
-        </w:rPr>
-        <w:t>how long the scan will take</w:t>
-      </w:r>
-    </w:p>
-    <w:p>
-      <w:pPr>
-        <w:pStyle w:val="ListParagraph"/>
-        <w:numPr>
-          <w:ilvl w:val="1"/>
-          <w:numId w:val="2"/>
-        </w:numPr>
-        <w:rPr>
-          <w:rFonts w:cs="Calibri"/>
-          <w:color w:val="000000" w:themeColor="text1"/>
-          <w:sz w:val="20"/>
-          <w:szCs w:val="20"/>
-        </w:rPr>
-      </w:pPr>
-      <w:r>
-        <w:rPr>
-          <w:rFonts w:cs="Calibri"/>
-          <w:color w:val="000000" w:themeColor="text1"/>
-          <w:sz w:val="20"/>
-          <w:szCs w:val="20"/>
-        </w:rPr>
-        <w:t>If your scan has a visual component, a</w:t>
-      </w:r>
-      <w:r>
-        <w:rPr>
-          <w:rFonts w:cs="Calibri"/>
-          <w:color w:val="000000" w:themeColor="text1"/>
-          <w:sz w:val="20"/>
-          <w:szCs w:val="20"/>
-        </w:rPr>
-        <w:t xml:space="preserve">sk if the </w:t>
-      </w:r>
-      <w:r>
-        <w:rPr>
-          <w:rFonts w:cs="Calibri"/>
-          <w:color w:val="000000" w:themeColor="text1"/>
-          <w:sz w:val="20"/>
-          <w:szCs w:val="20"/>
-        </w:rPr>
-        <w:t>participant</w:t>
-      </w:r>
-      <w:r>
-        <w:rPr>
-          <w:rFonts w:cs="Calibri"/>
-          <w:color w:val="000000" w:themeColor="text1"/>
-          <w:sz w:val="20"/>
-          <w:szCs w:val="20"/>
-        </w:rPr>
-        <w:t xml:space="preserve"> can see a computer screen without glasses</w:t>
-      </w:r>
-    </w:p>
-    <w:p>
-      <w:pPr>
-        <w:pStyle w:val="ListParagraph"/>
-        <w:numPr>
-          <w:ilvl w:val="2"/>
-          <w:numId w:val="2"/>
-        </w:numPr>
-        <w:rPr>
-          <w:rFonts w:cs="Calibri"/>
-          <w:color w:val="000000" w:themeColor="text1"/>
-          <w:sz w:val="20"/>
-          <w:szCs w:val="20"/>
-        </w:rPr>
-      </w:pPr>
-      <w:r>
-        <w:rPr>
-          <w:rFonts w:cs="Calibri"/>
-          <w:color w:val="000000" w:themeColor="text1"/>
-          <w:sz w:val="20"/>
-          <w:szCs w:val="20"/>
-        </w:rPr>
-        <w:t>If they need glasses, give them a pair of MFI-safe glasse</w:t>
-      </w:r>
-      <w:r>
-        <w:rPr>
-          <w:rFonts w:cs="Calibri"/>
-          <w:color w:val="000000" w:themeColor="text1"/>
-          <w:sz w:val="20"/>
-          <w:szCs w:val="20"/>
-        </w:rPr>
-        <w:t>s</w:t>
-      </w:r>
-    </w:p>
-    <w:p>
-      <w:pPr>
-        <w:pStyle w:val="ListParagraph"/>
-        <w:numPr>
-          <w:ilvl w:val="1"/>
-          <w:numId w:val="2"/>
-        </w:numPr>
-        <w:rPr>
-          <w:rFonts w:cs="Calibri"/>
-          <w:color w:val="000000" w:themeColor="text1"/>
-          <w:sz w:val="20"/>
-          <w:szCs w:val="20"/>
-        </w:rPr>
-      </w:pPr>
-      <w:r>
-        <w:rPr>
-          <w:rFonts w:cs="Calibri"/>
-          <w:color w:val="000000" w:themeColor="text1"/>
-          <w:sz w:val="20"/>
-          <w:szCs w:val="20"/>
-        </w:rPr>
-        <w:t xml:space="preserve">Have the </w:t>
-      </w:r>
-      <w:r>
-        <w:rPr>
-          <w:rFonts w:cs="Calibri"/>
-          <w:color w:val="000000" w:themeColor="text1"/>
-          <w:sz w:val="20"/>
-          <w:szCs w:val="20"/>
-        </w:rPr>
-        <w:t>participant</w:t>
-      </w:r>
-      <w:r>
-        <w:rPr>
-          <w:rFonts w:cs="Calibri"/>
-          <w:color w:val="000000" w:themeColor="text1"/>
-          <w:sz w:val="20"/>
-          <w:szCs w:val="20"/>
-        </w:rPr>
-        <w:t xml:space="preserve"> remove any metal they are wearing</w:t>
-      </w:r>
-      <w:r>
-        <w:rPr>
-          <w:rFonts w:cs="Calibri"/>
-          <w:color w:val="000000" w:themeColor="text1"/>
-          <w:sz w:val="20"/>
-          <w:szCs w:val="20"/>
-        </w:rPr>
-        <w:t>.</w:t>
-      </w:r>
-    </w:p>
-    <w:p>
-      <w:pPr>
-        <w:pStyle w:val="ListParagraph"/>
-        <w:numPr>
-          <w:ilvl w:val="2"/>
-          <w:numId w:val="2"/>
-        </w:numPr>
-        <w:rPr>
-          <w:rFonts w:cs="Calibri"/>
-          <w:color w:val="000000" w:themeColor="text1"/>
-          <w:sz w:val="20"/>
-          <w:szCs w:val="20"/>
-        </w:rPr>
-      </w:pPr>
-      <w:r>
-        <w:rPr>
-          <w:rFonts w:cs="Calibri"/>
-          <w:color w:val="000000" w:themeColor="text1"/>
-          <w:sz w:val="20"/>
-          <w:szCs w:val="20"/>
-        </w:rPr>
-        <w:t>Jewelry, cellphone</w:t>
-      </w:r>
-      <w:r>
-        <w:rPr>
-          <w:rFonts w:cs="Calibri"/>
-          <w:color w:val="000000" w:themeColor="text1"/>
-          <w:sz w:val="20"/>
-          <w:szCs w:val="20"/>
-        </w:rPr>
-        <w:t>, watch, belt, etc.</w:t>
-      </w:r>
-    </w:p>
-    <w:p>
-      <w:pPr>
-        <w:pStyle w:val="ListParagraph"/>
-        <w:numPr>
-          <w:ilvl w:val="1"/>
-          <w:numId w:val="2"/>
-        </w:numPr>
-        <w:rPr>
-          <w:rFonts w:cs="Calibri"/>
-          <w:color w:val="000000" w:themeColor="text1"/>
-          <w:sz w:val="20"/>
-          <w:szCs w:val="20"/>
-        </w:rPr>
-      </w:pPr>
-      <w:r>
-        <w:rPr>
-          <w:rFonts w:cs="Calibri"/>
-          <w:color w:val="000000" w:themeColor="text1"/>
-          <w:sz w:val="20"/>
-          <w:szCs w:val="20"/>
-        </w:rPr>
-        <w:t>Place any personal items in the locker and take the key with you</w:t>
-      </w:r>
-    </w:p>
-    <w:p>
-      <w:pPr>
-        <w:pStyle w:val="ListParagraph"/>
-        <w:numPr>
-          <w:ilvl w:val="1"/>
-          <w:numId w:val="2"/>
-        </w:numPr>
-        <w:rPr>
-          <w:rFonts w:cs="Calibri"/>
-          <w:color w:val="000000" w:themeColor="text1"/>
-          <w:sz w:val="20"/>
-          <w:szCs w:val="20"/>
-        </w:rPr>
-      </w:pPr>
-      <w:r>
-        <w:rPr>
-          <w:rFonts w:cs="Calibri"/>
-          <w:color w:val="000000" w:themeColor="text1"/>
-          <w:sz w:val="20"/>
-          <w:szCs w:val="20"/>
-        </w:rPr>
-        <w:t xml:space="preserve">Ask the </w:t>
-      </w:r>
-      <w:r>
-        <w:rPr>
-          <w:rFonts w:cs="Calibri"/>
-          <w:color w:val="000000" w:themeColor="text1"/>
-          <w:sz w:val="20"/>
-          <w:szCs w:val="20"/>
-        </w:rPr>
-        <w:t>participant</w:t>
-      </w:r>
-      <w:r>
-        <w:rPr>
-          <w:rFonts w:cs="Calibri"/>
-          <w:color w:val="000000" w:themeColor="text1"/>
-          <w:sz w:val="20"/>
-          <w:szCs w:val="20"/>
-        </w:rPr>
-        <w:t xml:space="preserve"> if they could like a CD copy of their scan</w:t>
-      </w:r>
-    </w:p>
-    <w:p>
-      <w:pPr>
-        <w:pStyle w:val="ListParagraph"/>
-        <w:numPr>
-          <w:ilvl w:val="0"/>
-          <w:numId w:val="2"/>
-        </w:numPr>
-        <w:rPr>
-          <w:rFonts w:cs="Calibri"/>
-          <w:color w:val="000000" w:themeColor="text1"/>
-          <w:sz w:val="20"/>
-          <w:szCs w:val="20"/>
-        </w:rPr>
-      </w:pPr>
-      <w:r>
-        <w:rPr>
-          <w:rFonts w:cs="Calibri"/>
-          <w:color w:val="000000" w:themeColor="text1"/>
-          <w:sz w:val="20"/>
-          <w:szCs w:val="20"/>
-        </w:rPr>
-        <w:t>Metals Screening Form</w:t>
-      </w:r>
-    </w:p>
-    <w:p>
-      <w:pPr>
-        <w:pStyle w:val="ListParagraph"/>
-        <w:numPr>
-          <w:ilvl w:val="1"/>
-          <w:numId w:val="2"/>
-        </w:numPr>
-        <w:rPr>
-          <w:rFonts w:cs="Calibri"/>
-          <w:color w:val="000000" w:themeColor="text1"/>
-          <w:sz w:val="20"/>
-          <w:szCs w:val="20"/>
-        </w:rPr>
-      </w:pPr>
-      <w:r>
-        <w:rPr>
-          <w:rFonts w:cs="Calibri"/>
-          <w:color w:val="000000" w:themeColor="text1"/>
-          <w:sz w:val="20"/>
-          <w:szCs w:val="20"/>
-        </w:rPr>
-        <w:t xml:space="preserve">Have the </w:t>
-      </w:r>
-      <w:r>
-        <w:rPr>
-          <w:rFonts w:cs="Calibri"/>
-          <w:color w:val="000000" w:themeColor="text1"/>
-          <w:sz w:val="20"/>
-          <w:szCs w:val="20"/>
-        </w:rPr>
-        <w:t>participant</w:t>
-      </w:r>
-      <w:r>
-        <w:rPr>
-          <w:rFonts w:cs="Calibri"/>
-          <w:color w:val="000000" w:themeColor="text1"/>
-          <w:sz w:val="20"/>
-          <w:szCs w:val="20"/>
-        </w:rPr>
-        <w:t xml:space="preserve"> fill out the metals screening form</w:t>
-      </w:r>
-    </w:p>
-    <w:p>
-      <w:pPr>
-        <w:pStyle w:val="ListParagraph"/>
-        <w:numPr>
-          <w:ilvl w:val="0"/>
-          <w:numId w:val="2"/>
-        </w:numPr>
-        <w:rPr>
-          <w:rFonts w:cs="Calibri"/>
-          <w:color w:val="000000" w:themeColor="text1"/>
-          <w:sz w:val="20"/>
-          <w:szCs w:val="20"/>
-        </w:rPr>
-      </w:pPr>
-      <w:r>
-        <w:rPr>
-          <w:rFonts w:cs="Calibri"/>
-          <w:color w:val="000000" w:themeColor="text1"/>
-          <w:sz w:val="20"/>
-          <w:szCs w:val="20"/>
-        </w:rPr>
-        <w:t>Off</w:t>
-      </w:r>
-      <w:r>
-        <w:rPr>
-          <w:rFonts w:cs="Calibri"/>
-          <w:color w:val="000000" w:themeColor="text1"/>
-          <w:sz w:val="20"/>
-          <w:szCs w:val="20"/>
-        </w:rPr>
-        <w:t>er</w:t>
-      </w:r>
-      <w:r>
-        <w:rPr>
-          <w:rFonts w:cs="Calibri"/>
-          <w:color w:val="000000" w:themeColor="text1"/>
-          <w:sz w:val="20"/>
-          <w:szCs w:val="20"/>
-        </w:rPr>
-        <w:t xml:space="preserve"> </w:t>
-      </w:r>
-      <w:r>
-        <w:rPr>
-          <w:rFonts w:cs="Calibri"/>
-          <w:color w:val="000000" w:themeColor="text1"/>
-          <w:sz w:val="20"/>
-          <w:szCs w:val="20"/>
-        </w:rPr>
-        <w:t>the</w:t>
-      </w:r>
-      <w:r>
-        <w:rPr>
-          <w:rFonts w:cs="Calibri"/>
-          <w:color w:val="000000" w:themeColor="text1"/>
-          <w:sz w:val="20"/>
-          <w:szCs w:val="20"/>
-        </w:rPr>
-        <w:t xml:space="preserve"> </w:t>
-      </w:r>
-      <w:r>
-        <w:rPr>
-          <w:rFonts w:cs="Calibri"/>
-          <w:color w:val="000000" w:themeColor="text1"/>
-          <w:sz w:val="20"/>
-          <w:szCs w:val="20"/>
-        </w:rPr>
-        <w:t>Participant</w:t>
-      </w:r>
-      <w:r>
-        <w:rPr>
-          <w:rFonts w:cs="Calibri"/>
-          <w:color w:val="000000" w:themeColor="text1"/>
-          <w:sz w:val="20"/>
-          <w:szCs w:val="20"/>
-        </w:rPr>
-        <w:t xml:space="preserve"> a </w:t>
-      </w:r>
-      <w:r>
-        <w:rPr>
-          <w:rFonts w:cs="Calibri"/>
-          <w:color w:val="000000" w:themeColor="text1"/>
-          <w:sz w:val="20"/>
-          <w:szCs w:val="20"/>
-        </w:rPr>
-        <w:t>c</w:t>
-      </w:r>
-      <w:r>
-        <w:rPr>
-          <w:rFonts w:cs="Calibri"/>
-          <w:color w:val="000000" w:themeColor="text1"/>
-          <w:sz w:val="20"/>
-          <w:szCs w:val="20"/>
-        </w:rPr>
-        <w:t xml:space="preserve">hance to Use </w:t>
-      </w:r>
-      <w:r>
-        <w:rPr>
-          <w:rFonts w:cs="Calibri"/>
-          <w:color w:val="000000" w:themeColor="text1"/>
-          <w:sz w:val="20"/>
-          <w:szCs w:val="20"/>
-        </w:rPr>
-        <w:t>the</w:t>
-      </w:r>
-      <w:r>
-        <w:rPr>
-          <w:rFonts w:cs="Calibri"/>
-          <w:color w:val="000000" w:themeColor="text1"/>
-          <w:sz w:val="20"/>
-          <w:szCs w:val="20"/>
-        </w:rPr>
-        <w:t xml:space="preserve"> </w:t>
-      </w:r>
-      <w:r>
-        <w:rPr>
-          <w:rFonts w:cs="Calibri"/>
-          <w:color w:val="000000" w:themeColor="text1"/>
-          <w:sz w:val="20"/>
-          <w:szCs w:val="20"/>
-        </w:rPr>
-        <w:t>r</w:t>
-      </w:r>
-      <w:r>
-        <w:rPr>
-          <w:rFonts w:cs="Calibri"/>
-          <w:color w:val="000000" w:themeColor="text1"/>
-          <w:sz w:val="20"/>
-          <w:szCs w:val="20"/>
-        </w:rPr>
-        <w:t xml:space="preserve">estroom </w:t>
-      </w:r>
-      <w:r>
-        <w:rPr>
-          <w:rFonts w:cs="Calibri"/>
-          <w:color w:val="000000" w:themeColor="text1"/>
-          <w:sz w:val="20"/>
-          <w:szCs w:val="20"/>
-        </w:rPr>
-        <w:t>b</w:t>
-      </w:r>
-      <w:r>
-        <w:rPr>
-          <w:rFonts w:cs="Calibri"/>
-          <w:color w:val="000000" w:themeColor="text1"/>
-          <w:sz w:val="20"/>
-          <w:szCs w:val="20"/>
-        </w:rPr>
-        <w:t xml:space="preserve">efore the </w:t>
-      </w:r>
-      <w:r>
-        <w:rPr>
-          <w:rFonts w:cs="Calibri"/>
-          <w:color w:val="000000" w:themeColor="text1"/>
-          <w:sz w:val="20"/>
-          <w:szCs w:val="20"/>
-        </w:rPr>
-        <w:t>s</w:t>
-      </w:r>
-      <w:r>
-        <w:rPr>
-          <w:rFonts w:cs="Calibri"/>
-          <w:color w:val="000000" w:themeColor="text1"/>
-          <w:sz w:val="20"/>
-          <w:szCs w:val="20"/>
-        </w:rPr>
-        <w:t xml:space="preserve">can </w:t>
-      </w:r>
-      <w:r>
-        <w:rPr>
-          <w:rFonts w:cs="Calibri"/>
-          <w:color w:val="000000" w:themeColor="text1"/>
-          <w:sz w:val="20"/>
-          <w:szCs w:val="20"/>
-        </w:rPr>
-        <w:t>b</w:t>
-      </w:r>
-      <w:r>
-        <w:rPr>
-          <w:rFonts w:cs="Calibri"/>
-          <w:color w:val="000000" w:themeColor="text1"/>
-          <w:sz w:val="20"/>
-          <w:szCs w:val="20"/>
-        </w:rPr>
-        <w:t>eings</w:t>
-      </w:r>
-    </w:p>
-    <w:p>
-      <w:pPr>
-        <w:pStyle w:val="Heading1"/>
+      </w:pPr>
+      <w:r>
         <w:rPr>
           <w:rFonts w:asciiTheme="minorHAnsi" w:hAnsiTheme="minorHAnsi"/>
           <w:b/>
@@ -789,7 +71,8 @@
           <w:sz w:val="20"/>
           <w:szCs w:val="20"/>
         </w:rPr>
-      </w:pPr>
+        <w:t xml:space="preserve">Pre-scan </w:t>
+      </w:r>
       <w:r>
         <w:rPr>
           <w:rFonts w:asciiTheme="minorHAnsi" w:hAnsiTheme="minorHAnsi"/>
@@ -799,6 +82,747 @@
           <w:sz w:val="20"/>
           <w:szCs w:val="20"/>
         </w:rPr>
+        <w:t>Setup</w:t>
+      </w:r>
+    </w:p>
+    <w:p>
+      <w:pPr>
+        <w:pStyle w:val="ListParagraph"/>
+        <w:numPr>
+          <w:ilvl w:val="0"/>
+          <w:numId w:val="2"/>
+        </w:numPr>
+        <w:rPr>
+          <w:rFonts w:cs="Calibri"/>
+          <w:color w:val="000000" w:themeColor="text1"/>
+          <w:sz w:val="20"/>
+          <w:szCs w:val="20"/>
+        </w:rPr>
+      </w:pPr>
+      <w:r>
+        <w:rPr>
+          <w:rFonts w:cs="Calibri"/>
+          <w:color w:val="000000" w:themeColor="text1"/>
+          <w:sz w:val="20"/>
+          <w:szCs w:val="20"/>
+        </w:rPr>
+        <w:t xml:space="preserve">Obtain </w:t>
+      </w:r>
+      <w:r>
+        <w:rPr>
+          <w:rFonts w:cs="Calibri"/>
+          <w:color w:val="000000" w:themeColor="text1"/>
+          <w:sz w:val="20"/>
+          <w:szCs w:val="20"/>
+        </w:rPr>
+        <w:t>Participant</w:t>
+      </w:r>
+      <w:r>
+        <w:rPr>
+          <w:rFonts w:cs="Calibri"/>
+          <w:color w:val="000000" w:themeColor="text1"/>
+          <w:sz w:val="20"/>
+          <w:szCs w:val="20"/>
+        </w:rPr>
+        <w:t xml:space="preserve"> </w:t>
+      </w:r>
+      <w:r>
+        <w:rPr>
+          <w:rFonts w:cs="Calibri"/>
+          <w:color w:val="000000" w:themeColor="text1"/>
+          <w:sz w:val="20"/>
+          <w:szCs w:val="20"/>
+        </w:rPr>
+        <w:t>ID</w:t>
+      </w:r>
+    </w:p>
+    <w:p>
+      <w:pPr>
+        <w:pStyle w:val="ListParagraph"/>
+        <w:numPr>
+          <w:ilvl w:val="1"/>
+          <w:numId w:val="2"/>
+        </w:numPr>
+        <w:rPr>
+          <w:rFonts w:cs="Calibri"/>
+          <w:color w:val="000000" w:themeColor="text1"/>
+          <w:sz w:val="20"/>
+          <w:szCs w:val="20"/>
+        </w:rPr>
+      </w:pPr>
+      <w:r>
+        <w:rPr>
+          <w:rFonts w:cs="Calibri"/>
+          <w:color w:val="000000" w:themeColor="text1"/>
+          <w:sz w:val="20"/>
+          <w:szCs w:val="20"/>
+        </w:rPr>
+        <w:t>Study coordinator or PI should have this information</w:t>
+      </w:r>
+    </w:p>
+    <w:p>
+      <w:pPr>
+        <w:pStyle w:val="ListParagraph"/>
+        <w:numPr>
+          <w:ilvl w:val="0"/>
+          <w:numId w:val="2"/>
+        </w:numPr>
+        <w:rPr>
+          <w:rFonts w:cs="Calibri"/>
+          <w:color w:val="000000" w:themeColor="text1"/>
+          <w:sz w:val="20"/>
+          <w:szCs w:val="20"/>
+        </w:rPr>
+      </w:pPr>
+      <w:r>
+        <w:rPr>
+          <w:rFonts w:cs="Calibri"/>
+          <w:color w:val="000000" w:themeColor="text1"/>
+          <w:sz w:val="20"/>
+          <w:szCs w:val="20"/>
+        </w:rPr>
+        <w:t xml:space="preserve">Greet and Prep </w:t>
+      </w:r>
+      <w:r>
+        <w:rPr>
+          <w:rFonts w:cs="Calibri"/>
+          <w:color w:val="000000" w:themeColor="text1"/>
+          <w:sz w:val="20"/>
+          <w:szCs w:val="20"/>
+        </w:rPr>
+        <w:t>Participant</w:t>
+      </w:r>
+    </w:p>
+    <w:p>
+      <w:pPr>
+        <w:pStyle w:val="ListParagraph"/>
+        <w:numPr>
+          <w:ilvl w:val="1"/>
+          <w:numId w:val="2"/>
+        </w:numPr>
+        <w:rPr>
+          <w:rFonts w:cs="Calibri"/>
+          <w:color w:val="000000" w:themeColor="text1"/>
+          <w:sz w:val="20"/>
+          <w:szCs w:val="20"/>
+        </w:rPr>
+      </w:pPr>
+      <w:r>
+        <w:rPr>
+          <w:rFonts w:cs="Calibri"/>
+          <w:color w:val="000000" w:themeColor="text1"/>
+          <w:sz w:val="20"/>
+          <w:szCs w:val="20"/>
+        </w:rPr>
+        <w:t xml:space="preserve">Greet the </w:t>
+      </w:r>
+      <w:r>
+        <w:rPr>
+          <w:rFonts w:cs="Calibri"/>
+          <w:color w:val="000000" w:themeColor="text1"/>
+          <w:sz w:val="20"/>
+          <w:szCs w:val="20"/>
+        </w:rPr>
+        <w:t>participant</w:t>
+      </w:r>
+      <w:r>
+        <w:rPr>
+          <w:rFonts w:cs="Calibri"/>
+          <w:color w:val="000000" w:themeColor="text1"/>
+          <w:sz w:val="20"/>
+          <w:szCs w:val="20"/>
+        </w:rPr>
+        <w:t>, escort them to the room next to the scanner room, and briefly describe the scanning procedure</w:t>
+      </w:r>
+    </w:p>
+    <w:p>
+      <w:pPr>
+        <w:pStyle w:val="ListParagraph"/>
+        <w:numPr>
+          <w:ilvl w:val="2"/>
+          <w:numId w:val="2"/>
+        </w:numPr>
+        <w:rPr>
+          <w:rFonts w:cs="Calibri"/>
+          <w:color w:val="000000" w:themeColor="text1"/>
+          <w:sz w:val="20"/>
+          <w:szCs w:val="20"/>
+        </w:rPr>
+      </w:pPr>
+      <w:r>
+        <w:rPr>
+          <w:rFonts w:cs="Calibri"/>
+          <w:color w:val="000000" w:themeColor="text1"/>
+          <w:sz w:val="20"/>
+          <w:szCs w:val="20"/>
+        </w:rPr>
+        <w:t>Have they had an MRI before? Do they have a history of claustrophobia?</w:t>
+      </w:r>
+    </w:p>
+    <w:p>
+      <w:pPr>
+        <w:pStyle w:val="ListParagraph"/>
+        <w:numPr>
+          <w:ilvl w:val="3"/>
+          <w:numId w:val="2"/>
+        </w:numPr>
+        <w:rPr>
+          <w:rFonts w:cs="Calibri"/>
+          <w:color w:val="000000" w:themeColor="text1"/>
+          <w:sz w:val="20"/>
+          <w:szCs w:val="20"/>
+        </w:rPr>
+      </w:pPr>
+      <w:r>
+        <w:rPr>
+          <w:rFonts w:cs="Calibri"/>
+          <w:color w:val="000000" w:themeColor="text1"/>
+          <w:sz w:val="20"/>
+          <w:szCs w:val="20"/>
+        </w:rPr>
+        <w:t>It helps to get a general idea of the level of comfort before the scan so that you can provide support as needed</w:t>
+      </w:r>
+    </w:p>
+    <w:p>
+      <w:pPr>
+        <w:pStyle w:val="ListParagraph"/>
+        <w:numPr>
+          <w:ilvl w:val="2"/>
+          <w:numId w:val="2"/>
+        </w:numPr>
+        <w:rPr>
+          <w:rFonts w:cs="Calibri"/>
+          <w:color w:val="000000" w:themeColor="text1"/>
+          <w:sz w:val="20"/>
+          <w:szCs w:val="20"/>
+        </w:rPr>
+      </w:pPr>
+      <w:r>
+        <w:rPr>
+          <w:rFonts w:cs="Calibri"/>
+          <w:color w:val="000000" w:themeColor="text1"/>
+          <w:sz w:val="20"/>
+          <w:szCs w:val="20"/>
+        </w:rPr>
+        <w:t xml:space="preserve">Let them know </w:t>
+      </w:r>
+      <w:r>
+        <w:rPr>
+          <w:rFonts w:cs="Calibri"/>
+          <w:color w:val="000000" w:themeColor="text1"/>
+          <w:sz w:val="20"/>
+          <w:szCs w:val="20"/>
+        </w:rPr>
+        <w:t>how long the scan will take</w:t>
+      </w:r>
+    </w:p>
+    <w:p>
+      <w:pPr>
+        <w:pStyle w:val="ListParagraph"/>
+        <w:numPr>
+          <w:ilvl w:val="1"/>
+          <w:numId w:val="2"/>
+        </w:numPr>
+        <w:rPr>
+          <w:rFonts w:cs="Calibri"/>
+          <w:color w:val="000000" w:themeColor="text1"/>
+          <w:sz w:val="20"/>
+          <w:szCs w:val="20"/>
+        </w:rPr>
+      </w:pPr>
+      <w:r>
+        <w:rPr>
+          <w:rFonts w:cs="Calibri"/>
+          <w:color w:val="000000" w:themeColor="text1"/>
+          <w:sz w:val="20"/>
+          <w:szCs w:val="20"/>
+        </w:rPr>
+        <w:t>If your scan has a visual component, a</w:t>
+      </w:r>
+      <w:r>
+        <w:rPr>
+          <w:rFonts w:cs="Calibri"/>
+          <w:color w:val="000000" w:themeColor="text1"/>
+          <w:sz w:val="20"/>
+          <w:szCs w:val="20"/>
+        </w:rPr>
+        <w:t xml:space="preserve">sk if the </w:t>
+      </w:r>
+      <w:r>
+        <w:rPr>
+          <w:rFonts w:cs="Calibri"/>
+          <w:color w:val="000000" w:themeColor="text1"/>
+          <w:sz w:val="20"/>
+          <w:szCs w:val="20"/>
+        </w:rPr>
+        <w:t>participant</w:t>
+      </w:r>
+      <w:r>
+        <w:rPr>
+          <w:rFonts w:cs="Calibri"/>
+          <w:color w:val="000000" w:themeColor="text1"/>
+          <w:sz w:val="20"/>
+          <w:szCs w:val="20"/>
+        </w:rPr>
+        <w:t xml:space="preserve"> can see a computer screen without glasses</w:t>
+      </w:r>
+    </w:p>
+    <w:p>
+      <w:pPr>
+        <w:pStyle w:val="ListParagraph"/>
+        <w:numPr>
+          <w:ilvl w:val="2"/>
+          <w:numId w:val="2"/>
+        </w:numPr>
+        <w:rPr>
+          <w:rFonts w:cs="Calibri"/>
+          <w:color w:val="000000" w:themeColor="text1"/>
+          <w:sz w:val="20"/>
+          <w:szCs w:val="20"/>
+        </w:rPr>
+      </w:pPr>
+      <w:r>
+        <w:rPr>
+          <w:rFonts w:cs="Calibri"/>
+          <w:color w:val="000000" w:themeColor="text1"/>
+          <w:sz w:val="20"/>
+          <w:szCs w:val="20"/>
+        </w:rPr>
+        <w:t>If they need glasses, give them a pair of MFI-safe glasse</w:t>
+      </w:r>
+      <w:r>
+        <w:rPr>
+          <w:rFonts w:cs="Calibri"/>
+          <w:color w:val="000000" w:themeColor="text1"/>
+          <w:sz w:val="20"/>
+          <w:szCs w:val="20"/>
+        </w:rPr>
+        <w:t>s</w:t>
+      </w:r>
+    </w:p>
+    <w:p>
+      <w:pPr>
+        <w:pStyle w:val="ListParagraph"/>
+        <w:numPr>
+          <w:ilvl w:val="1"/>
+          <w:numId w:val="2"/>
+        </w:numPr>
+        <w:rPr>
+          <w:rFonts w:cs="Calibri"/>
+          <w:color w:val="000000" w:themeColor="text1"/>
+          <w:sz w:val="20"/>
+          <w:szCs w:val="20"/>
+        </w:rPr>
+      </w:pPr>
+      <w:r>
+        <w:rPr>
+          <w:rFonts w:cs="Calibri"/>
+          <w:color w:val="000000" w:themeColor="text1"/>
+          <w:sz w:val="20"/>
+          <w:szCs w:val="20"/>
+        </w:rPr>
+        <w:t xml:space="preserve">Have the </w:t>
+      </w:r>
+      <w:r>
+        <w:rPr>
+          <w:rFonts w:cs="Calibri"/>
+          <w:color w:val="000000" w:themeColor="text1"/>
+          <w:sz w:val="20"/>
+          <w:szCs w:val="20"/>
+        </w:rPr>
+        <w:t>participant</w:t>
+      </w:r>
+      <w:r>
+        <w:rPr>
+          <w:rFonts w:cs="Calibri"/>
+          <w:color w:val="000000" w:themeColor="text1"/>
+          <w:sz w:val="20"/>
+          <w:szCs w:val="20"/>
+        </w:rPr>
+        <w:t xml:space="preserve"> remove any metal they are wearing</w:t>
+      </w:r>
+      <w:r>
+        <w:rPr>
+          <w:rFonts w:cs="Calibri"/>
+          <w:color w:val="000000" w:themeColor="text1"/>
+          <w:sz w:val="20"/>
+          <w:szCs w:val="20"/>
+        </w:rPr>
+        <w:t>.</w:t>
+      </w:r>
+    </w:p>
+    <w:p>
+      <w:pPr>
+        <w:pStyle w:val="ListParagraph"/>
+        <w:numPr>
+          <w:ilvl w:val="2"/>
+          <w:numId w:val="2"/>
+        </w:numPr>
+        <w:rPr>
+          <w:rFonts w:cs="Calibri"/>
+          <w:color w:val="000000" w:themeColor="text1"/>
+          <w:sz w:val="20"/>
+          <w:szCs w:val="20"/>
+        </w:rPr>
+      </w:pPr>
+      <w:r>
+        <w:rPr>
+          <w:rFonts w:cs="Calibri"/>
+          <w:color w:val="000000" w:themeColor="text1"/>
+          <w:sz w:val="20"/>
+          <w:szCs w:val="20"/>
+        </w:rPr>
+        <w:t>Jewelry, cellphone</w:t>
+      </w:r>
+      <w:r>
+        <w:rPr>
+          <w:rFonts w:cs="Calibri"/>
+          <w:color w:val="000000" w:themeColor="text1"/>
+          <w:sz w:val="20"/>
+          <w:szCs w:val="20"/>
+        </w:rPr>
+        <w:t>, watch, belt, etc.</w:t>
+      </w:r>
+    </w:p>
+    <w:p>
+      <w:pPr>
+        <w:pStyle w:val="ListParagraph"/>
+        <w:numPr>
+          <w:ilvl w:val="1"/>
+          <w:numId w:val="2"/>
+        </w:numPr>
+        <w:rPr>
+          <w:rFonts w:cs="Calibri"/>
+          <w:color w:val="000000" w:themeColor="text1"/>
+          <w:sz w:val="20"/>
+          <w:szCs w:val="20"/>
+        </w:rPr>
+      </w:pPr>
+      <w:r>
+        <w:rPr>
+          <w:rFonts w:cs="Calibri"/>
+          <w:color w:val="000000" w:themeColor="text1"/>
+          <w:sz w:val="20"/>
+          <w:szCs w:val="20"/>
+        </w:rPr>
+        <w:t>Place any personal items in the locker and take the key with you</w:t>
+      </w:r>
+    </w:p>
+    <w:p>
+      <w:pPr>
+        <w:pStyle w:val="ListParagraph"/>
+        <w:numPr>
+          <w:ilvl w:val="1"/>
+          <w:numId w:val="2"/>
+        </w:numPr>
+        <w:rPr>
+          <w:rFonts w:cs="Calibri"/>
+          <w:color w:val="000000" w:themeColor="text1"/>
+          <w:sz w:val="20"/>
+          <w:szCs w:val="20"/>
+        </w:rPr>
+      </w:pPr>
+      <w:r>
+        <w:rPr>
+          <w:rFonts w:cs="Calibri"/>
+          <w:color w:val="000000" w:themeColor="text1"/>
+          <w:sz w:val="20"/>
+          <w:szCs w:val="20"/>
+        </w:rPr>
+        <w:t xml:space="preserve">Ask the </w:t>
+      </w:r>
+      <w:r>
+        <w:rPr>
+          <w:rFonts w:cs="Calibri"/>
+          <w:color w:val="000000" w:themeColor="text1"/>
+          <w:sz w:val="20"/>
+          <w:szCs w:val="20"/>
+        </w:rPr>
+        <w:t>participant</w:t>
+      </w:r>
+      <w:r>
+        <w:rPr>
+          <w:rFonts w:cs="Calibri"/>
+          <w:color w:val="000000" w:themeColor="text1"/>
+          <w:sz w:val="20"/>
+          <w:szCs w:val="20"/>
+        </w:rPr>
+        <w:t xml:space="preserve"> if they could like a CD copy of their scan</w:t>
+      </w:r>
+    </w:p>
+    <w:p>
+      <w:pPr>
+        <w:pStyle w:val="ListParagraph"/>
+        <w:numPr>
+          <w:ilvl w:val="0"/>
+          <w:numId w:val="2"/>
+        </w:numPr>
+        <w:rPr>
+          <w:rFonts w:cs="Calibri"/>
+          <w:color w:val="000000" w:themeColor="text1"/>
+          <w:sz w:val="20"/>
+          <w:szCs w:val="20"/>
+        </w:rPr>
+      </w:pPr>
+      <w:r>
+        <w:rPr>
+          <w:rFonts w:cs="Calibri"/>
+          <w:color w:val="000000" w:themeColor="text1"/>
+          <w:sz w:val="20"/>
+          <w:szCs w:val="20"/>
+        </w:rPr>
+        <w:t>Metals Screening Form</w:t>
+      </w:r>
+    </w:p>
+    <w:p>
+      <w:pPr>
+        <w:pStyle w:val="ListParagraph"/>
+        <w:numPr>
+          <w:ilvl w:val="1"/>
+          <w:numId w:val="2"/>
+        </w:numPr>
+        <w:rPr>
+          <w:rFonts w:cs="Calibri"/>
+          <w:color w:val="000000" w:themeColor="text1"/>
+          <w:sz w:val="20"/>
+          <w:szCs w:val="20"/>
+        </w:rPr>
+      </w:pPr>
+      <w:r>
+        <w:rPr>
+          <w:rFonts w:cs="Calibri"/>
+          <w:color w:val="000000" w:themeColor="text1"/>
+          <w:sz w:val="20"/>
+          <w:szCs w:val="20"/>
+        </w:rPr>
+        <w:t xml:space="preserve">Have the </w:t>
+      </w:r>
+      <w:r>
+        <w:rPr>
+          <w:rFonts w:cs="Calibri"/>
+          <w:color w:val="000000" w:themeColor="text1"/>
+          <w:sz w:val="20"/>
+          <w:szCs w:val="20"/>
+        </w:rPr>
+        <w:t>participant</w:t>
+      </w:r>
+      <w:r>
+        <w:rPr>
+          <w:rFonts w:cs="Calibri"/>
+          <w:color w:val="000000" w:themeColor="text1"/>
+          <w:sz w:val="20"/>
+          <w:szCs w:val="20"/>
+        </w:rPr>
+        <w:t xml:space="preserve"> fill out the metals screening form</w:t>
+      </w:r>
+    </w:p>
+    <w:p>
+      <w:pPr>
+        <w:pStyle w:val="ListParagraph"/>
+        <w:numPr>
+          <w:ilvl w:val="0"/>
+          <w:numId w:val="2"/>
+        </w:numPr>
+        <w:rPr>
+          <w:rFonts w:cs="Calibri"/>
+          <w:color w:val="000000" w:themeColor="text1"/>
+          <w:sz w:val="20"/>
+          <w:szCs w:val="20"/>
+        </w:rPr>
+      </w:pPr>
+      <w:r>
+        <w:rPr>
+          <w:rFonts w:cs="Calibri"/>
+          <w:color w:val="000000" w:themeColor="text1"/>
+          <w:sz w:val="20"/>
+          <w:szCs w:val="20"/>
+        </w:rPr>
+        <w:t>Off</w:t>
+      </w:r>
+      <w:r>
+        <w:rPr>
+          <w:rFonts w:cs="Calibri"/>
+          <w:color w:val="000000" w:themeColor="text1"/>
+          <w:sz w:val="20"/>
+          <w:szCs w:val="20"/>
+        </w:rPr>
+        <w:t>er</w:t>
+      </w:r>
+      <w:r>
+        <w:rPr>
+          <w:rFonts w:cs="Calibri"/>
+          <w:color w:val="000000" w:themeColor="text1"/>
+          <w:sz w:val="20"/>
+          <w:szCs w:val="20"/>
+        </w:rPr>
+        <w:t xml:space="preserve"> </w:t>
+      </w:r>
+      <w:r>
+        <w:rPr>
+          <w:rFonts w:cs="Calibri"/>
+          <w:color w:val="000000" w:themeColor="text1"/>
+          <w:sz w:val="20"/>
+          <w:szCs w:val="20"/>
+        </w:rPr>
+        <w:t>the</w:t>
+      </w:r>
+      <w:r>
+        <w:rPr>
+          <w:rFonts w:cs="Calibri"/>
+          <w:color w:val="000000" w:themeColor="text1"/>
+          <w:sz w:val="20"/>
+          <w:szCs w:val="20"/>
+        </w:rPr>
+        <w:t xml:space="preserve"> </w:t>
+      </w:r>
+      <w:r>
+        <w:rPr>
+          <w:rFonts w:cs="Calibri"/>
+          <w:color w:val="000000" w:themeColor="text1"/>
+          <w:sz w:val="20"/>
+          <w:szCs w:val="20"/>
+        </w:rPr>
+        <w:t>Participant</w:t>
+      </w:r>
+      <w:r>
+        <w:rPr>
+          <w:rFonts w:cs="Calibri"/>
+          <w:color w:val="000000" w:themeColor="text1"/>
+          <w:sz w:val="20"/>
+          <w:szCs w:val="20"/>
+        </w:rPr>
+        <w:t xml:space="preserve"> a </w:t>
+      </w:r>
+      <w:r>
+        <w:rPr>
+          <w:rFonts w:cs="Calibri"/>
+          <w:color w:val="000000" w:themeColor="text1"/>
+          <w:sz w:val="20"/>
+          <w:szCs w:val="20"/>
+        </w:rPr>
+        <w:t>c</w:t>
+      </w:r>
+      <w:r>
+        <w:rPr>
+          <w:rFonts w:cs="Calibri"/>
+          <w:color w:val="000000" w:themeColor="text1"/>
+          <w:sz w:val="20"/>
+          <w:szCs w:val="20"/>
+        </w:rPr>
+        <w:t xml:space="preserve">hance to Use </w:t>
+      </w:r>
+      <w:r>
+        <w:rPr>
+          <w:rFonts w:cs="Calibri"/>
+          <w:color w:val="000000" w:themeColor="text1"/>
+          <w:sz w:val="20"/>
+          <w:szCs w:val="20"/>
+        </w:rPr>
+        <w:t>the</w:t>
+      </w:r>
+      <w:r>
+        <w:rPr>
+          <w:rFonts w:cs="Calibri"/>
+          <w:color w:val="000000" w:themeColor="text1"/>
+          <w:sz w:val="20"/>
+          <w:szCs w:val="20"/>
+        </w:rPr>
+        <w:t xml:space="preserve"> </w:t>
+      </w:r>
+      <w:r>
+        <w:rPr>
+          <w:rFonts w:cs="Calibri"/>
+          <w:color w:val="000000" w:themeColor="text1"/>
+          <w:sz w:val="20"/>
+          <w:szCs w:val="20"/>
+        </w:rPr>
+        <w:t>r</w:t>
+      </w:r>
+      <w:r>
+        <w:rPr>
+          <w:rFonts w:cs="Calibri"/>
+          <w:color w:val="000000" w:themeColor="text1"/>
+          <w:sz w:val="20"/>
+          <w:szCs w:val="20"/>
+        </w:rPr>
+        <w:t xml:space="preserve">estroom </w:t>
+      </w:r>
+      <w:r>
+        <w:rPr>
+          <w:rFonts w:cs="Calibri"/>
+          <w:color w:val="000000" w:themeColor="text1"/>
+          <w:sz w:val="20"/>
+          <w:szCs w:val="20"/>
+        </w:rPr>
+        <w:t>b</w:t>
+      </w:r>
+      <w:r>
+        <w:rPr>
+          <w:rFonts w:cs="Calibri"/>
+          <w:color w:val="000000" w:themeColor="text1"/>
+          <w:sz w:val="20"/>
+          <w:szCs w:val="20"/>
+        </w:rPr>
+        <w:t xml:space="preserve">efore the </w:t>
+      </w:r>
+      <w:r>
+        <w:rPr>
+          <w:rFonts w:cs="Calibri"/>
+          <w:color w:val="000000" w:themeColor="text1"/>
+          <w:sz w:val="20"/>
+          <w:szCs w:val="20"/>
+        </w:rPr>
+        <w:t>s</w:t>
+      </w:r>
+      <w:r>
+        <w:rPr>
+          <w:rFonts w:cs="Calibri"/>
+          <w:color w:val="000000" w:themeColor="text1"/>
+          <w:sz w:val="20"/>
+          <w:szCs w:val="20"/>
+        </w:rPr>
+        <w:t xml:space="preserve">can </w:t>
+      </w:r>
+      <w:r>
+        <w:rPr>
+          <w:rFonts w:cs="Calibri"/>
+          <w:color w:val="000000" w:themeColor="text1"/>
+          <w:sz w:val="20"/>
+          <w:szCs w:val="20"/>
+        </w:rPr>
+        <w:t>b</w:t>
+      </w:r>
+      <w:r>
+        <w:rPr>
+          <w:rFonts w:cs="Calibri"/>
+          <w:color w:val="000000" w:themeColor="text1"/>
+          <w:sz w:val="20"/>
+          <w:szCs w:val="20"/>
+        </w:rPr>
+        <w:t>eings</w:t>
+      </w:r>
+    </w:p>
+    <w:p>
+      <w:pPr>
+        <w:pStyle w:val="Heading1"/>
+        <w:rPr>
+          <w:rFonts w:asciiTheme="minorHAnsi" w:hAnsiTheme="minorHAnsi"/>
+          <w:b/>
+          <w:bCs/>
+          <w:color w:val="000000" w:themeColor="text1"/>
+          <w:sz w:val="20"/>
+          <w:szCs w:val="20"/>
+        </w:rPr>
+      </w:pPr>
+      <w:r>
+        <w:rPr>
+          <w:rFonts w:asciiTheme="minorHAnsi" w:hAnsiTheme="minorHAnsi"/>
+          <w:b/>
+          <w:bCs/>
+          <w:color w:val="000000" w:themeColor="text1"/>
+          <w:sz w:val="20"/>
+          <w:szCs w:val="20"/>
+        </w:rPr>
         <w:t>Mock Scanning (Optional)</w:t>
       </w:r>
     </w:p>
@@ -1306,6 +1330,7 @@
           <w:sz w:val="20"/>
           <w:szCs w:val="20"/>
         </w:rPr>
+        <w:lastRenderedPageBreak/>
         <w:t>Adjust the volume to 10 and play the MPRAGE audio file</w:t>
       </w:r>
     </w:p>
@@ -1404,7 +1429,6 @@
           <w:sz w:val="20"/>
           <w:szCs w:val="20"/>
         </w:rPr>
-        <w:lastRenderedPageBreak/>
         <w:t>Ask if they felt okay in the scanner and if they want to proceed to the real scan</w:t>
       </w:r>
       <w:r>
@@ -2558,7 +2582,13 @@
 </file>
 
 <file path=word/footer2.xml><?xml version="1.0" encoding="utf-8"?>
-<w:ftr xmlns:wpc="http://schemas.microsoft.com/office/word/2010/wordprocessingCanvas" xmlns:cx="http://schemas.microsoft.com/office/drawing/2014/chartex" xmlns:cx1="http://schemas.microsoft.com/office/drawing/2015/9/8/chartex" xmlns:cx2="http://schemas.microsoft.com/office/drawing/2015/10/21/chartex" xmlns:cx3="http://schemas.microsoft.com/office/drawing/2016/5/9/chartex" xmlns:cx4="http://schemas.microsoft.com/office/drawing/2016/5/10/chartex" xmlns:cx5="http://schemas.microsoft.com/office/drawing/2016/5/11/chartex" xmlns:cx6="http://schemas.microsoft.com/office/drawing/2016/5/12/chartex" xmlns:cx7="http://schemas.microsoft.com/office/drawing/2016/5/13/chartex" xmlns:cx8="http://schemas.microsoft.com/office/drawing/2016/5/14/chartex" xmlns:mc="http://schemas.openxmlformats.org/markup-compatibility/2006" xmlns:aink="http://schemas.microsoft.com/office/drawing/2016/ink" xmlns:am3d="http://schemas.microsoft.com/office/drawing/2017/model3d" xmlns:o="urn:schemas-microsoft-com:office:office" xmlns:r="http://schemas.openxmlformats.org/officeDocument/2006/relationships" xmlns:m="http://schemas.openxmlformats.org/officeDocument/2006/math" xmlns:v="urn:schemas-microsoft-com:vml" xmlns:wp14="http://schemas.microsoft.com/office/word/2010/wordprocessingDrawing" xmlns:wp="http://schemas.openxmlformats.org/drawingml/2006/wordprocessingDrawing" xmlns:w10="urn:schemas-microsoft-com:office:word" xmlns:w="http://schemas.openxmlformats.org/wordprocessingml/2006/main" xmlns:w14="http://schemas.microsoft.com/office/word/2010/wordml" xmlns:w15="http://schemas.microsoft.com/office/word/2012/wordml" xmlns:w16cex="http://schemas.microsoft.com/office/word/2018/wordml/cex" xmlns:w16cid="http://schemas.microsoft.com/office/word/2016/wordml/cid" xmlns:w16="http://schemas.microsoft.com/office/word/2018/wordml" xmlns:w16se="http://schemas.microsoft.com/office/word/2015/wordml/symex" xmlns:wpg="http://schemas.microsoft.com/office/word/2010/wordprocessingGroup" xmlns:wpi="http://schemas.microsoft.com/office/word/2010/wordprocessingInk" xmlns:wne="http://schemas.microsoft.com/office/word/2006/wordml" xmlns:wps="http://schemas.microsoft.com/office/word/2010/wordprocessingShape" mc:Ignorable="w14 w15 w16se w16cid w16 w16cex wp14"/>
+<w:ftr xmlns:wpc="http://schemas.microsoft.com/office/word/2010/wordprocessingCanvas" xmlns:cx="http://schemas.microsoft.com/office/drawing/2014/chartex" xmlns:cx1="http://schemas.microsoft.com/office/drawing/2015/9/8/chartex" xmlns:cx2="http://schemas.microsoft.com/office/drawing/2015/10/21/chartex" xmlns:cx3="http://schemas.microsoft.com/office/drawing/2016/5/9/chartex" xmlns:cx4="http://schemas.microsoft.com/office/drawing/2016/5/10/chartex" xmlns:cx5="http://schemas.microsoft.com/office/drawing/2016/5/11/chartex" xmlns:cx6="http://schemas.microsoft.com/office/drawing/2016/5/12/chartex" xmlns:cx7="http://schemas.microsoft.com/office/drawing/2016/5/13/chartex" xmlns:cx8="http://schemas.microsoft.com/office/drawing/2016/5/14/chartex" xmlns:mc="http://schemas.openxmlformats.org/markup-compatibility/2006" xmlns:aink="http://schemas.microsoft.com/office/drawing/2016/ink" xmlns:am3d="http://schemas.microsoft.com/office/drawing/2017/model3d" xmlns:o="urn:schemas-microsoft-com:office:office" xmlns:r="http://schemas.openxmlformats.org/officeDocument/2006/relationships" xmlns:m="http://schemas.openxmlformats.org/officeDocument/2006/math" xmlns:v="urn:schemas-microsoft-com:vml" xmlns:wp14="http://schemas.microsoft.com/office/word/2010/wordprocessingDrawing" xmlns:wp="http://schemas.openxmlformats.org/drawingml/2006/wordprocessingDrawing" xmlns:w10="urn:schemas-microsoft-com:office:word" xmlns:w="http://schemas.openxmlformats.org/wordprocessingml/2006/main" xmlns:w14="http://schemas.microsoft.com/office/word/2010/wordml" xmlns:w15="http://schemas.microsoft.com/office/word/2012/wordml" xmlns:w16cex="http://schemas.microsoft.com/office/word/2018/wordml/cex" xmlns:w16cid="http://schemas.microsoft.com/office/word/2016/wordml/cid" xmlns:w16="http://schemas.microsoft.com/office/word/2018/wordml" xmlns:w16se="http://schemas.microsoft.com/office/word/2015/wordml/symex" xmlns:wpg="http://schemas.microsoft.com/office/word/2010/wordprocessingGroup" xmlns:wpi="http://schemas.microsoft.com/office/word/2010/wordprocessingInk" xmlns:wne="http://schemas.microsoft.com/office/word/2006/wordml" xmlns:wps="http://schemas.microsoft.com/office/word/2010/wordprocessingShape" mc:Ignorable="w14 w15 w16se w16cid w16 w16cex wp14">
+  <w:p>
+    <w:r>
+      <w:cr/>
+    </w:r>
+  </w:p>
+</w:ftr>
 </file>
 
 <file path=word/footnotes.xml><?xml version="1.0" encoding="utf-8"?>
@@ -3497,7 +3527,6 @@
     <w:lvl w:ilvl="0" w:tplc="B34CED3A">
       <w:start w:val="1"/>
       <w:numFmt w:val="decimal"/>
-      <w:pStyle w:val="Heading1"/>
       <w:lvlText w:val="%1."/>
       <w:lvlJc w:val="left"/>
       <w:pPr>

</xml_diff>